<commit_message>
add addtional condition for comparing attendee company.
</commit_message>
<xml_diff>
--- a/Notes.docx
+++ b/Notes.docx
@@ -17,10 +17,13 @@
     </w:p>
     <w:p>
       <w:r>
-        <w:t>Started by Niagara College, OCCCIO Prize Draw system allows the hosting college to go paperless when it comes to the prize draw abilities.</w:t>
-      </w:r>
-      <w:r>
-        <w:t xml:space="preserve"> It has passed down to Durham College for further development for OCCCIO 2019.</w:t>
+        <w:t>Started by Niagara College, OCCCIO Prize Draw system allows the hosting college to go paperless when it comes to the prize draw abilities. It has passed down to Durham College for further development for OCCCIO 20</w:t>
+      </w:r>
+      <w:r>
+        <w:t>20</w:t>
+      </w:r>
+      <w:r>
+        <w:t>.</w:t>
       </w:r>
     </w:p>
     <w:p/>
@@ -171,10 +174,7 @@
       </w:r>
       <w:proofErr w:type="gramStart"/>
       <w:r>
-        <w:t>query</w:t>
-      </w:r>
-      <w:r>
-        <w:t>(</w:t>
+        <w:t>query(</w:t>
       </w:r>
       <w:proofErr w:type="spellStart"/>
       <w:proofErr w:type="gramEnd"/>
@@ -183,10 +183,7 @@
       </w:r>
       <w:proofErr w:type="spellEnd"/>
       <w:r>
-        <w:t>)</w:t>
-      </w:r>
-      <w:r>
-        <w:t>, located on the Database folder</w:t>
+        <w:t>), located on the Database folder</w:t>
       </w:r>
     </w:p>
     <w:p>
@@ -214,10 +211,7 @@
         <w:ind w:left="720"/>
       </w:pPr>
       <w:r>
-        <w:t>*</w:t>
-      </w:r>
-      <w:r>
-        <w:t xml:space="preserve"> </w:t>
+        <w:t xml:space="preserve">* </w:t>
       </w:r>
       <w:r>
         <w:rPr>
@@ -414,7 +408,15 @@
         <w:ind w:left="720"/>
       </w:pPr>
       <w:r>
-        <w:t xml:space="preserve">Next, you need to generate a password for the Admin user, this is done using the </w:t>
+        <w:t>Next, you need to generate a password for the Admin</w:t>
+      </w:r>
+      <w:r>
+        <w:t xml:space="preserve"> or staff</w:t>
+      </w:r>
+      <w:bookmarkStart w:id="0" w:name="_GoBack"/>
+      <w:bookmarkEnd w:id="0"/>
+      <w:r>
+        <w:t xml:space="preserve"> user, this is done using the </w:t>
       </w:r>
       <w:proofErr w:type="spellStart"/>
       <w:r>
@@ -491,8 +493,6 @@
     <w:p>
       <w:r>
         <w:tab/>
-      </w:r>
-      <w:r>
         <w:t xml:space="preserve">Link: </w:t>
       </w:r>
       <w:hyperlink r:id="rId5" w:history="1">
@@ -611,13 +611,7 @@
         <w:rPr>
           <w:b/>
         </w:rPr>
-        <w:t xml:space="preserve">Changing </w:t>
-      </w:r>
-      <w:r>
-        <w:rPr>
-          <w:b/>
-        </w:rPr>
-        <w:t>Website Colour Style:</w:t>
+        <w:t>Changing Website Colour Style:</w:t>
       </w:r>
     </w:p>
     <w:p>
@@ -693,10 +687,7 @@
     <w:p/>
     <w:p>
       <w:r>
-        <w:t>There are 3 projects in the solution</w:t>
-      </w:r>
-      <w:r>
-        <w:t>:</w:t>
+        <w:t>There are 3 projects in the solution:</w:t>
       </w:r>
     </w:p>
     <w:p>
@@ -779,10 +770,7 @@
       </w:r>
       <w:proofErr w:type="spellEnd"/>
       <w:r>
-        <w:t xml:space="preserve"> focuses on the web portion, and event</w:t>
-      </w:r>
-      <w:r>
-        <w:t xml:space="preserve">. </w:t>
+        <w:t xml:space="preserve"> focuses on the web portion, and event. </w:t>
       </w:r>
     </w:p>
     <w:p>
@@ -818,10 +806,7 @@
       </w:r>
       <w:proofErr w:type="spellEnd"/>
       <w:r>
-        <w:t xml:space="preserve"> focuses to generate password</w:t>
-      </w:r>
-      <w:r>
-        <w:t>.</w:t>
+        <w:t xml:space="preserve"> focuses to generate password.</w:t>
       </w:r>
     </w:p>
     <w:p>
@@ -834,13 +819,7 @@
       </w:r>
       <w:proofErr w:type="spellEnd"/>
       <w:r>
-        <w:t xml:space="preserve"> was written with command line </w:t>
-      </w:r>
-      <w:r>
-        <w:t>arguments</w:t>
-      </w:r>
-      <w:r>
-        <w:t xml:space="preserve"> abilities, you may compile it to run on a command line or run it directly within Visual Studios.</w:t>
+        <w:t xml:space="preserve"> was written with command line arguments abilities, you may compile it to run on a command line or run it directly within Visual Studios.</w:t>
       </w:r>
     </w:p>
     <w:p>
@@ -909,6 +888,33 @@
       <w:r>
         <w:tab/>
         <w:t>Alter the Applications Arguments to "p [path]".</w:t>
+      </w:r>
+    </w:p>
+    <w:p>
+      <w:pPr>
+        <w:ind w:left="720"/>
+      </w:pPr>
+      <w:r>
+        <w:t xml:space="preserve">Example: </w:t>
+      </w:r>
+      <w:r>
+        <w:t>p C:/PrizeDraw</w:t>
+      </w:r>
+    </w:p>
+    <w:p>
+      <w:pPr>
+        <w:ind w:left="720"/>
+      </w:pPr>
+      <w:r>
+        <w:t xml:space="preserve">Will generate password on </w:t>
+      </w:r>
+      <w:proofErr w:type="spellStart"/>
+      <w:r>
+        <w:t>prizedraw</w:t>
+      </w:r>
+      <w:proofErr w:type="spellEnd"/>
+      <w:r>
+        <w:t xml:space="preserve"> folder located on c drive</w:t>
       </w:r>
     </w:p>
     <w:p>
@@ -961,6 +967,7 @@
     </w:p>
     <w:p>
       <w:r>
+        <w:lastRenderedPageBreak/>
         <w:t xml:space="preserve">Attendee </w:t>
       </w:r>
       <w:proofErr w:type="gramStart"/>
@@ -1009,7 +1016,6 @@
     <w:p>
       <w:proofErr w:type="gramStart"/>
       <w:r>
-        <w:lastRenderedPageBreak/>
         <w:t>2,Jane</w:t>
       </w:r>
       <w:proofErr w:type="gramEnd"/>
@@ -1032,23 +1038,12 @@
     <w:p/>
     <w:p>
       <w:r>
-        <w:t>Known Issue</w:t>
-      </w:r>
-      <w:r>
-        <w:t>:</w:t>
-      </w:r>
-    </w:p>
-    <w:p>
-      <w:r>
-        <w:t xml:space="preserve">The Prize draw app will only start drawing ballots if the number of ballots is greater than to number of prizes available. This means if you have 2 attendees as your test input data, the max number of prizes per entry is 1. If you </w:t>
-      </w:r>
-      <w:proofErr w:type="spellStart"/>
-      <w:r>
-        <w:t>ahve</w:t>
-      </w:r>
-      <w:proofErr w:type="spellEnd"/>
-      <w:r>
-        <w:t xml:space="preserve"> 3 attendees, the max is 2.</w:t>
+        <w:t>Known Issue:</w:t>
+      </w:r>
+    </w:p>
+    <w:p>
+      <w:r>
+        <w:t>The Prize draw app will only start drawing ballots if the number of ballots is greater than to number of prizes available. This means if you have 2 attendees as your test input data, the max number of prizes per entry is 1. If you have 3 attendees, the max is 2.</w:t>
       </w:r>
     </w:p>
     <w:p/>
@@ -1060,16 +1055,7 @@
     <w:p/>
     <w:p>
       <w:r>
-        <w:t xml:space="preserve">Throw </w:t>
-      </w:r>
-      <w:r>
-        <w:t>an</w:t>
-      </w:r>
-      <w:r>
-        <w:t xml:space="preserve"> Exception because id is 0, since it doesn’t pass any val</w:t>
-      </w:r>
-      <w:r>
-        <w:t>ue</w:t>
+        <w:t>Throw an Exception because id is 0, since it doesn’t pass any value</w:t>
       </w:r>
     </w:p>
     <w:p>
@@ -1093,7 +1079,15 @@
         <w:sym w:font="Wingdings" w:char="F0E0"/>
       </w:r>
       <w:r>
-        <w:t xml:space="preserve"> Manage Prizes </w:t>
+        <w:t xml:space="preserve"> </w:t>
+      </w:r>
+      <w:proofErr w:type="spellStart"/>
+      <w:r>
+        <w:t>Manage</w:t>
+      </w:r>
+      <w:proofErr w:type="spellEnd"/>
+      <w:r>
+        <w:t xml:space="preserve"> Prizes </w:t>
       </w:r>
       <w:r>
         <w:sym w:font="Wingdings" w:char="F0E0"/>
@@ -1182,10 +1176,7 @@
     </w:p>
     <w:p>
       <w:r>
-        <w:t>Barcode is generated using code 39 font archon, which needed to be installed pri</w:t>
-      </w:r>
-      <w:r>
-        <w:t>or</w:t>
+        <w:t>Barcode is generated using code 39 font archon, which needed to be installed prior</w:t>
       </w:r>
     </w:p>
     <w:p>
@@ -1207,6 +1198,7 @@
         </w:numPr>
       </w:pPr>
       <w:r>
+        <w:lastRenderedPageBreak/>
         <w:t xml:space="preserve">Create mail merge template in Microsoft word for the name badge template all is located on </w:t>
       </w:r>
       <w:proofErr w:type="spellStart"/>
@@ -1235,7 +1227,6 @@
         </w:numPr>
       </w:pPr>
       <w:r>
-        <w:lastRenderedPageBreak/>
         <w:t>24 seems to be the readable</w:t>
       </w:r>
     </w:p>
@@ -1265,13 +1256,34 @@
     </w:p>
     <w:p/>
     <w:p>
-      <w:r>
-        <w:t>MailMerge, is using FreeSpire.Doc mail merge functionality</w:t>
-      </w:r>
-    </w:p>
-    <w:p>
-      <w:r>
-        <w:t>the MailMerge.Execute also using IEnumerable meaning that we could pass it a list of attendees</w:t>
+      <w:proofErr w:type="spellStart"/>
+      <w:r>
+        <w:t>MailMerge</w:t>
+      </w:r>
+      <w:proofErr w:type="spellEnd"/>
+      <w:r>
+        <w:t>, is using FreeSpire.Doc mail merge functionality</w:t>
+      </w:r>
+    </w:p>
+    <w:p>
+      <w:r>
+        <w:t xml:space="preserve">the </w:t>
+      </w:r>
+      <w:proofErr w:type="spellStart"/>
+      <w:r>
+        <w:t>MailMerge.Execute</w:t>
+      </w:r>
+      <w:proofErr w:type="spellEnd"/>
+      <w:r>
+        <w:t xml:space="preserve"> also using </w:t>
+      </w:r>
+      <w:proofErr w:type="spellStart"/>
+      <w:r>
+        <w:t>IEnumerable</w:t>
+      </w:r>
+      <w:proofErr w:type="spellEnd"/>
+      <w:r>
+        <w:t xml:space="preserve"> meaning that we could pass it a list of attendees</w:t>
       </w:r>
     </w:p>
     <w:p>
@@ -1291,28 +1303,13 @@
     </w:p>
     <w:p>
       <w:r>
-        <w:t xml:space="preserve"> After careful consideration, this year Durham College will only </w:t>
-      </w:r>
-      <w:r>
-        <w:t>be using</w:t>
-      </w:r>
-      <w:r>
-        <w:t xml:space="preserve"> 3 </w:t>
-      </w:r>
-      <w:r>
-        <w:t>templates</w:t>
-      </w:r>
-      <w:r>
-        <w:t xml:space="preserve"> (Attendee, Staff, Vendor) due to security concern, three kind of name badge will be easily recognizable for security rather than ~40.</w:t>
+        <w:t xml:space="preserve"> After careful consideration, this year Durham College will only be using 3 templates (Attendee, Staff, Vendor) due to security concern, three kind of name badge will be easily recognizable for security rather than ~40.</w:t>
       </w:r>
     </w:p>
     <w:p/>
     <w:p>
       <w:r>
-        <w:t>To Generate</w:t>
-      </w:r>
-      <w:r>
-        <w:t xml:space="preserve"> Prize Winner</w:t>
+        <w:t>To Generate Prize Winner</w:t>
       </w:r>
     </w:p>
     <w:p>
@@ -1509,6 +1506,7 @@
         </w:numPr>
       </w:pPr>
       <w:r>
+        <w:lastRenderedPageBreak/>
         <w:t xml:space="preserve">To draw winner, make sure that there </w:t>
       </w:r>
       <w:proofErr w:type="gramStart"/>
@@ -1517,10 +1515,7 @@
       </w:r>
       <w:proofErr w:type="gramEnd"/>
       <w:r>
-        <w:t xml:space="preserve"> enough ballots for drawing. If so click on display tab and click on draw prize (preferably from the most top prize) press enter to generate, for redrawing winner click on the x next to the name.</w:t>
-      </w:r>
-      <w:r>
-        <w:t xml:space="preserve"> To move on to the next prize click on Next Prize button.</w:t>
+        <w:t xml:space="preserve"> enough ballots for drawing. If so click on display tab and click on draw prize (preferably from the most top prize) press enter to generate, for redrawing winner click on the x next to the name. To move on to the next prize click on Next Prize button.</w:t>
       </w:r>
     </w:p>
     <w:p>
@@ -1532,21 +1527,19 @@
         </w:numPr>
       </w:pPr>
       <w:r>
-        <w:lastRenderedPageBreak/>
-        <w:t>Check in for the staff and admin is to set the isCheckIn field for attendees to be true, check in for the vendor is to insert attendee to the Scan table linked with their vendor id.</w:t>
-      </w:r>
-    </w:p>
-    <w:p>
-      <w:pPr>
-        <w:pStyle w:val="ListParagraph"/>
-        <w:numPr>
-          <w:ilvl w:val="0"/>
-          <w:numId w:val="8"/>
-        </w:numPr>
-      </w:pPr>
-      <w:bookmarkStart w:id="0" w:name="_GoBack"/>
-      <w:bookmarkEnd w:id="0"/>
-    </w:p>
+        <w:t xml:space="preserve">Check in for the staff and admin is to set the </w:t>
+      </w:r>
+      <w:proofErr w:type="spellStart"/>
+      <w:r>
+        <w:t>isCheckIn</w:t>
+      </w:r>
+      <w:proofErr w:type="spellEnd"/>
+      <w:r>
+        <w:t xml:space="preserve"> field for attendees to be true, check in for the vendor is to insert attendee to the Scan table linked with their vendor id.</w:t>
+      </w:r>
+    </w:p>
+    <w:p/>
+    <w:p/>
     <w:sectPr>
       <w:pgSz w:w="12240" w:h="15840"/>
       <w:pgMar w:top="1440" w:right="1440" w:bottom="1440" w:left="1440" w:header="708" w:footer="708" w:gutter="0"/>
@@ -2761,11 +2754,11 @@
   <w:style w:type="paragraph" w:default="1" w:styleId="Normal">
     <w:name w:val="Normal"/>
     <w:qFormat/>
+    <w:rsid w:val="00BF0213"/>
   </w:style>
   <w:style w:type="character" w:default="1" w:styleId="DefaultParagraphFont">
     <w:name w:val="Default Paragraph Font"/>
     <w:uiPriority w:val="1"/>
-    <w:semiHidden/>
     <w:unhideWhenUsed/>
   </w:style>
   <w:style w:type="table" w:default="1" w:styleId="TableNormal">

</xml_diff>